<commit_message>
Modified the sql notes
</commit_message>
<xml_diff>
--- a/SQL NOTES.docx
+++ b/SQL NOTES.docx
@@ -545,7 +545,6 @@
         <w:pStyle w:val="NoSpacing"/>
       </w:pPr>
       <w:r>
-        <w:lastRenderedPageBreak/>
         <w:t>ISNULL ()</w:t>
       </w:r>
       <w:r>
@@ -1052,7 +1051,6 @@
         <w:pStyle w:val="NoSpacing"/>
       </w:pPr>
       <w:r>
-        <w:lastRenderedPageBreak/>
         <w:t>REPLICATE (</w:t>
       </w:r>
       <w:proofErr w:type="spellStart"/>
@@ -1184,6 +1182,7 @@
         </w:numPr>
       </w:pPr>
       <w:r>
+        <w:lastRenderedPageBreak/>
         <w:t>Scalar – takes 0 or more values and returns a single (scalar) value.</w:t>
       </w:r>
     </w:p>
@@ -1532,22 +1531,129 @@
     <w:p>
       <w:pPr>
         <w:pStyle w:val="NoSpacing"/>
-        <w:ind w:left="360"/>
-      </w:pPr>
-    </w:p>
-    <w:p>
-      <w:pPr>
-        <w:pStyle w:val="NoSpacing"/>
-      </w:pPr>
-    </w:p>
-    <w:p>
-      <w:pPr>
-        <w:pStyle w:val="NoSpacing"/>
-      </w:pPr>
+      </w:pPr>
+    </w:p>
+    <w:p>
+      <w:pPr>
+        <w:pStyle w:val="NoSpacing"/>
+        <w:rPr>
+          <w:b/>
+          <w:bCs/>
+          <w:u w:val="single"/>
+        </w:rPr>
+      </w:pPr>
+      <w:r>
+        <w:rPr>
+          <w:b/>
+          <w:bCs/>
+          <w:u w:val="single"/>
+        </w:rPr>
+        <w:t>Indexes</w:t>
+      </w:r>
+    </w:p>
+    <w:p>
+      <w:pPr>
+        <w:pStyle w:val="NoSpacing"/>
+      </w:pPr>
+    </w:p>
+    <w:p>
+      <w:pPr>
+        <w:pStyle w:val="NoSpacing"/>
+      </w:pPr>
+      <w:r>
+        <w:t>Clustered Index: is analogous to telephone directory, where the data is arranged by the last name. Table can have one clustered index. However, an index can have multiple columns which is referred as composite clustered index.</w:t>
+      </w:r>
+    </w:p>
+    <w:p>
+      <w:pPr>
+        <w:pStyle w:val="NoSpacing"/>
+      </w:pPr>
+      <w:r>
+        <w:t xml:space="preserve">Non-clustered Index: is analogous to an index in </w:t>
+      </w:r>
+      <w:r>
+        <w:t>a</w:t>
+      </w:r>
+      <w:r>
+        <w:t xml:space="preserve"> textbook. The data is stored in one place, index in another place. The index will have pointers to the storage location.</w:t>
+      </w:r>
+      <w:r>
+        <w:t xml:space="preserve"> Table can have multiple non-clustered indexes.</w:t>
+      </w:r>
+    </w:p>
+    <w:p>
+      <w:pPr>
+        <w:pStyle w:val="NoSpacing"/>
+      </w:pPr>
+    </w:p>
+    <w:p>
+      <w:pPr>
+        <w:pStyle w:val="NoSpacing"/>
+      </w:pPr>
+      <w:r>
+        <w:t>Difference b/w clustered and non-clustered Index:</w:t>
+      </w:r>
+    </w:p>
+    <w:p>
+      <w:pPr>
+        <w:pStyle w:val="NoSpacing"/>
+      </w:pPr>
+    </w:p>
+    <w:p>
+      <w:pPr>
+        <w:pStyle w:val="NoSpacing"/>
+        <w:numPr>
+          <w:ilvl w:val="0"/>
+          <w:numId w:val="9"/>
+        </w:numPr>
+      </w:pPr>
+      <w:r>
+        <w:t>Only one clustered index, whereas can have more than one non-clustered index.</w:t>
+      </w:r>
+    </w:p>
+    <w:p>
+      <w:pPr>
+        <w:pStyle w:val="NoSpacing"/>
+        <w:numPr>
+          <w:ilvl w:val="0"/>
+          <w:numId w:val="9"/>
+        </w:numPr>
+      </w:pPr>
+      <w:r>
+        <w:t>Clustered index is faster than non-clustered index.</w:t>
+      </w:r>
+    </w:p>
+    <w:p>
+      <w:pPr>
+        <w:pStyle w:val="NoSpacing"/>
+        <w:numPr>
+          <w:ilvl w:val="0"/>
+          <w:numId w:val="9"/>
+        </w:numPr>
+      </w:pPr>
+      <w:r>
+        <w:t>Clustered index determines the storage order or rows in table, hence doesn’t require addn. storage space, non-clustered requires addn. space.</w:t>
+      </w:r>
+    </w:p>
+    <w:p>
+      <w:pPr>
+        <w:pStyle w:val="NoSpacing"/>
+        <w:ind w:left="720"/>
+      </w:pPr>
+      <w:r>
+        <w:rPr>
+          <w:b/>
+        </w:rPr>
+        <w:lastRenderedPageBreak/>
+        <w:t>Covering query</w:t>
+      </w:r>
+      <w:r>
+        <w:t xml:space="preserve"> – if all the columns that you have requested in the select clause of query, are present in the index, then there is no need to lookup in the table again. The requested data can simply be returned from index.</w:t>
+      </w:r>
     </w:p>
     <w:sectPr>
       <w:pgSz w:w="12240" w:h="15840"/>
-      <w:pgMar w:top="1440" w:right="1440" w:bottom="1440" w:left="1440" w:header="720" w:footer="720" w:gutter="0"/>
+      <w:pgMar w:top="851" w:right="1440" w:bottom="993" w:left="1440" w:header="720" w:footer="720" w:gutter="0"/>
       <w:cols w:space="720"/>
       <w:docGrid w:linePitch="360"/>
     </w:sectPr>
@@ -2026,6 +2132,95 @@
     </w:lvl>
   </w:abstractNum>
   <w:abstractNum w:abstractNumId="5" w15:restartNumberingAfterBreak="0">
+    <w:nsid w:val="42050E9E"/>
+    <w:multiLevelType w:val="hybridMultilevel"/>
+    <w:tmpl w:val="2DD805A0"/>
+    <w:lvl w:ilvl="0" w:tplc="0409000F">
+      <w:start w:val="1"/>
+      <w:numFmt w:val="decimal"/>
+      <w:lvlText w:val="%1."/>
+      <w:lvlJc w:val="left"/>
+      <w:pPr>
+        <w:ind w:left="720" w:hanging="360"/>
+      </w:pPr>
+      <w:rPr>
+        <w:rFonts w:hint="default"/>
+      </w:rPr>
+    </w:lvl>
+    <w:lvl w:ilvl="1" w:tplc="04090019" w:tentative="1">
+      <w:start w:val="1"/>
+      <w:numFmt w:val="lowerLetter"/>
+      <w:lvlText w:val="%2."/>
+      <w:lvlJc w:val="left"/>
+      <w:pPr>
+        <w:ind w:left="1440" w:hanging="360"/>
+      </w:pPr>
+    </w:lvl>
+    <w:lvl w:ilvl="2" w:tplc="0409001B" w:tentative="1">
+      <w:start w:val="1"/>
+      <w:numFmt w:val="lowerRoman"/>
+      <w:lvlText w:val="%3."/>
+      <w:lvlJc w:val="right"/>
+      <w:pPr>
+        <w:ind w:left="2160" w:hanging="180"/>
+      </w:pPr>
+    </w:lvl>
+    <w:lvl w:ilvl="3" w:tplc="0409000F" w:tentative="1">
+      <w:start w:val="1"/>
+      <w:numFmt w:val="decimal"/>
+      <w:lvlText w:val="%4."/>
+      <w:lvlJc w:val="left"/>
+      <w:pPr>
+        <w:ind w:left="2880" w:hanging="360"/>
+      </w:pPr>
+    </w:lvl>
+    <w:lvl w:ilvl="4" w:tplc="04090019" w:tentative="1">
+      <w:start w:val="1"/>
+      <w:numFmt w:val="lowerLetter"/>
+      <w:lvlText w:val="%5."/>
+      <w:lvlJc w:val="left"/>
+      <w:pPr>
+        <w:ind w:left="3600" w:hanging="360"/>
+      </w:pPr>
+    </w:lvl>
+    <w:lvl w:ilvl="5" w:tplc="0409001B" w:tentative="1">
+      <w:start w:val="1"/>
+      <w:numFmt w:val="lowerRoman"/>
+      <w:lvlText w:val="%6."/>
+      <w:lvlJc w:val="right"/>
+      <w:pPr>
+        <w:ind w:left="4320" w:hanging="180"/>
+      </w:pPr>
+    </w:lvl>
+    <w:lvl w:ilvl="6" w:tplc="0409000F" w:tentative="1">
+      <w:start w:val="1"/>
+      <w:numFmt w:val="decimal"/>
+      <w:lvlText w:val="%7."/>
+      <w:lvlJc w:val="left"/>
+      <w:pPr>
+        <w:ind w:left="5040" w:hanging="360"/>
+      </w:pPr>
+    </w:lvl>
+    <w:lvl w:ilvl="7" w:tplc="04090019" w:tentative="1">
+      <w:start w:val="1"/>
+      <w:numFmt w:val="lowerLetter"/>
+      <w:lvlText w:val="%8."/>
+      <w:lvlJc w:val="left"/>
+      <w:pPr>
+        <w:ind w:left="5760" w:hanging="360"/>
+      </w:pPr>
+    </w:lvl>
+    <w:lvl w:ilvl="8" w:tplc="0409001B" w:tentative="1">
+      <w:start w:val="1"/>
+      <w:numFmt w:val="lowerRoman"/>
+      <w:lvlText w:val="%9."/>
+      <w:lvlJc w:val="right"/>
+      <w:pPr>
+        <w:ind w:left="6480" w:hanging="180"/>
+      </w:pPr>
+    </w:lvl>
+  </w:abstractNum>
+  <w:abstractNum w:abstractNumId="6" w15:restartNumberingAfterBreak="0">
     <w:nsid w:val="4C1A49DC"/>
     <w:multiLevelType w:val="hybridMultilevel"/>
     <w:tmpl w:val="F90CFBC8"/>
@@ -2114,7 +2309,7 @@
       </w:pPr>
     </w:lvl>
   </w:abstractNum>
-  <w:abstractNum w:abstractNumId="6" w15:restartNumberingAfterBreak="0">
+  <w:abstractNum w:abstractNumId="7" w15:restartNumberingAfterBreak="0">
     <w:nsid w:val="4D51659E"/>
     <w:multiLevelType w:val="hybridMultilevel"/>
     <w:tmpl w:val="5688EFCA"/>
@@ -2203,7 +2398,7 @@
       </w:pPr>
     </w:lvl>
   </w:abstractNum>
-  <w:abstractNum w:abstractNumId="7" w15:restartNumberingAfterBreak="0">
+  <w:abstractNum w:abstractNumId="8" w15:restartNumberingAfterBreak="0">
     <w:nsid w:val="68AE3B9A"/>
     <w:multiLevelType w:val="hybridMultilevel"/>
     <w:tmpl w:val="6F5ECA88"/>
@@ -2290,10 +2485,10 @@
     </w:lvl>
   </w:abstractNum>
   <w:num w:numId="1">
-    <w:abstractNumId w:val="5"/>
+    <w:abstractNumId w:val="6"/>
   </w:num>
   <w:num w:numId="2">
-    <w:abstractNumId w:val="7"/>
+    <w:abstractNumId w:val="8"/>
   </w:num>
   <w:num w:numId="3">
     <w:abstractNumId w:val="0"/>
@@ -2302,7 +2497,7 @@
     <w:abstractNumId w:val="1"/>
   </w:num>
   <w:num w:numId="5">
-    <w:abstractNumId w:val="6"/>
+    <w:abstractNumId w:val="7"/>
   </w:num>
   <w:num w:numId="6">
     <w:abstractNumId w:val="2"/>
@@ -2312,6 +2507,9 @@
   </w:num>
   <w:num w:numId="8">
     <w:abstractNumId w:val="4"/>
+  </w:num>
+  <w:num w:numId="9">
+    <w:abstractNumId w:val="5"/>
   </w:num>
 </w:numbering>
 </file>

</xml_diff>